<commit_message>
Nộp Mục tiêu của dự án
</commit_message>
<xml_diff>
--- a/2. Working/Mục tiêu của dự án xây dựng website bán hàng thời trang.docx
+++ b/2. Working/Mục tiêu của dự án xây dựng website bán hàng thời trang.docx
@@ -35,8 +35,6 @@
           <w:szCs w:val="26"/>
         </w:rPr>
       </w:pPr>
-      <w:bookmarkStart w:id="0" w:name="_GoBack"/>
-      <w:bookmarkEnd w:id="0"/>
       <w:r>
         <w:rPr>
           <w:rFonts w:ascii="Times New Roman" w:eastAsia="Times New Roman" w:hAnsi="Times New Roman" w:cs="Times New Roman"/>
@@ -65,7 +63,7 @@
           <w:sz w:val="26"/>
           <w:szCs w:val="26"/>
         </w:rPr>
-        <w:t>Khi xây dựng một tòa nhà mới để làm showroom cho cơ sở kinh doanh, việc đầu tiên cần quan tâm chắc chắn sẽ là ý tưởng thiết kế và bày trí hàng hóa trong tòa nhà đó. Tính thẩm mỹ của cửa hàng thể hiện sự chuyên nghiệp và tôn trọng khách hàng của thương hiệu. Điều này cũng tương tự với việc xây dựng một website, phải định hướng phong cách cho giao diện website. Tạo được nét riêng trong thiết kế là cách nhanh nhất thu hút khách hàng và làm họ nhớ đến website. Khi phác thảo kế hoạch thiết kế một giao diện tổng thể cho website cần chú ý một số yếu tố cơ bản sau đây:</w:t>
+        <w:t>Điều này cũng tương tự với việc xây dựng một website, phải định hướng phong cách cho giao diện website. Tạo được nét riêng trong thiết kế là cách nhanh nhất thu hút khách hàng và làm họ nhớ đến website. Khi phác thảo kế hoạch thiết kế một giao diện tổng thể cho website cần chú ý một số yếu tố cơ bản sau đây:</w:t>
       </w:r>
       <w:r>
         <w:rPr>
@@ -197,29 +195,19 @@
           <w:sz w:val="26"/>
           <w:szCs w:val="26"/>
         </w:rPr>
-        <w:t>Hình ảnh của sản phẩm cần rõ ràng, tốt nhất nên có hình mô phỏng và hình phóng to để khách hàng dễ dàng tham khảo...</w:t>
-      </w:r>
-      <w:r>
-        <w:rPr>
-          <w:rFonts w:ascii="Times New Roman" w:eastAsia="Times New Roman" w:hAnsi="Times New Roman" w:cs="Times New Roman"/>
-          <w:color w:val="333333"/>
-          <w:sz w:val="26"/>
-          <w:szCs w:val="26"/>
-        </w:rPr>
-        <w:br/>
-      </w:r>
-    </w:p>
-    <w:p>
-      <w:pPr>
-        <w:spacing w:before="120" w:after="120" w:line="360" w:lineRule="auto"/>
-        <w:jc w:val="both"/>
-        <w:rPr>
-          <w:rFonts w:ascii="Times New Roman" w:eastAsia="Times New Roman" w:hAnsi="Times New Roman" w:cs="Times New Roman"/>
-          <w:color w:val="333333"/>
-          <w:sz w:val="26"/>
-          <w:szCs w:val="26"/>
-        </w:rPr>
-      </w:pPr>
+        <w:t xml:space="preserve">Hình ảnh của sản phẩm cần rõ ràng, tốt nhất nên có hình mô phỏng và hình phóng to để </w:t>
+      </w:r>
+      <w:r>
+        <w:rPr>
+          <w:rFonts w:ascii="Times New Roman" w:eastAsia="Times New Roman" w:hAnsi="Times New Roman" w:cs="Times New Roman"/>
+          <w:color w:val="333333"/>
+          <w:sz w:val="26"/>
+          <w:szCs w:val="26"/>
+        </w:rPr>
+        <w:t>khách hàng dễ dàng tham khảo...</w:t>
+      </w:r>
+      <w:bookmarkStart w:id="0" w:name="_GoBack"/>
+      <w:bookmarkEnd w:id="0"/>
     </w:p>
     <w:p>
       <w:pPr>
@@ -239,8 +227,17 @@
           <w:sz w:val="26"/>
           <w:szCs w:val="26"/>
         </w:rPr>
+        <w:t xml:space="preserve">Tính thẩm mỹ của website có vai trò tạo ấn tượng và thu hút khách hàng, nhưng để giữ chân khách hàng và khiến họ trở lại với website những lần sau được quyết định bởi nội dung trình diễn trên website. Khách hàng sẽ cảm thấy thỏa mãn khi cửa hàng trực tuyến có khả năng đáp ứng các nhu cầu sau đây: tìm sản phẩm nhanh, sản phẩm có đủ thông tin để lựa chọn, mua hàng nhanh chóng. Để đáp ứng được các mục tiêu trên, cần </w:t>
+      </w:r>
+      <w:r>
+        <w:rPr>
+          <w:rFonts w:ascii="Times New Roman" w:eastAsia="Times New Roman" w:hAnsi="Times New Roman" w:cs="Times New Roman"/>
+          <w:color w:val="333333"/>
+          <w:sz w:val="26"/>
+          <w:szCs w:val="26"/>
+        </w:rPr>
         <w:lastRenderedPageBreak/>
-        <w:t>Tính thẩm mỹ của website có vai trò tạo ấn tượng và thu hút khách hàng, nhưng để giữ chân khách hàng và khiến họ trở lại với website những lần sau được quyết định bởi nội dung trình diễn trên website. Khách hàng sẽ cảm thấy thỏa mãn khi cửa hàng trực tuyến có khả năng đáp ứng các nhu cầu sau đây: tìm sản phẩm nhanh, sản phẩm có đủ thông tin để lựa chọn, mua hàng nhanh chóng. Để đáp ứng được các mục tiêu trên, cần đặc biệt chú trọng đến cách sắp xếp danh mục sản phẩm và công cụ đặt hàng - thanh toán trên web</w:t>
+        <w:t>đặc biệt chú trọng đến cách sắp xếp danh mục sản phẩm và công cụ đặt hàng - thanh toán trên web</w:t>
       </w:r>
       <w:r>
         <w:rPr>
@@ -303,7 +300,25 @@
           <w:sz w:val="26"/>
           <w:szCs w:val="26"/>
         </w:rPr>
-        <w:t>Liệt kê danh sách sản phẩm theo từng thể loại, sắp xếp thứ tự hiển thị sản phẩm theo các tiêu chí nhất định như giá thành, theo ngày tháng ra mắt s</w:t>
+        <w:t>Liệt kê danh s</w:t>
+      </w:r>
+      <w:r>
+        <w:rPr>
+          <w:rFonts w:ascii="Times New Roman" w:eastAsia="Times New Roman" w:hAnsi="Times New Roman" w:cs="Times New Roman"/>
+          <w:color w:val="333333"/>
+          <w:sz w:val="26"/>
+          <w:szCs w:val="26"/>
+        </w:rPr>
+        <w:t xml:space="preserve">ách sản phẩm theo từng thể loại </w:t>
+      </w:r>
+      <w:r>
+        <w:rPr>
+          <w:rFonts w:ascii="Times New Roman" w:eastAsia="Times New Roman" w:hAnsi="Times New Roman" w:cs="Times New Roman"/>
+          <w:color w:val="333333"/>
+          <w:sz w:val="26"/>
+          <w:szCs w:val="26"/>
+        </w:rPr>
+        <w:t>sắp xếp thứ tự hiển thị sản phẩm theo các tiêu chí nhất định như giá thành, theo ngày tháng ra mắt s</w:t>
       </w:r>
       <w:r>
         <w:rPr>
@@ -336,16 +351,154 @@
           <w:sz w:val="26"/>
           <w:szCs w:val="26"/>
         </w:rPr>
-        <w:t xml:space="preserve">Cung cấp thông tin chi tiết của từng sản phẩm cho khách hàng: tên, giá, hình, thông tin sử dụng, các thuộc tính đặc biệt hoặc </w:t>
-      </w:r>
-      <w:r>
-        <w:rPr>
-          <w:rFonts w:ascii="Times New Roman" w:eastAsia="Times New Roman" w:hAnsi="Times New Roman" w:cs="Times New Roman"/>
-          <w:color w:val="333333"/>
-          <w:sz w:val="26"/>
-          <w:szCs w:val="26"/>
-        </w:rPr>
-        <w:t>cần lưu ý khi sử dụng sản phẩm.</w:t>
+        <w:t xml:space="preserve">Cung cấp thông tin chi tiết của từng sản phẩm cho khách hàng: </w:t>
+      </w:r>
+    </w:p>
+    <w:p>
+      <w:pPr>
+        <w:spacing w:before="120" w:after="120" w:line="360" w:lineRule="auto"/>
+        <w:ind w:firstLine="720"/>
+        <w:rPr>
+          <w:rFonts w:ascii="Times New Roman" w:eastAsia="Times New Roman" w:hAnsi="Times New Roman" w:cs="Times New Roman"/>
+          <w:color w:val="333333"/>
+          <w:sz w:val="26"/>
+          <w:szCs w:val="26"/>
+        </w:rPr>
+      </w:pPr>
+      <w:r>
+        <w:rPr>
+          <w:rFonts w:ascii="Times New Roman" w:eastAsia="Times New Roman" w:hAnsi="Times New Roman" w:cs="Times New Roman"/>
+          <w:color w:val="333333"/>
+          <w:sz w:val="26"/>
+          <w:szCs w:val="26"/>
+        </w:rPr>
+        <w:t>+</w:t>
+      </w:r>
+      <w:r>
+        <w:rPr>
+          <w:rFonts w:ascii="Times New Roman" w:eastAsia="Times New Roman" w:hAnsi="Times New Roman" w:cs="Times New Roman"/>
+          <w:color w:val="333333"/>
+          <w:sz w:val="26"/>
+          <w:szCs w:val="26"/>
+        </w:rPr>
+        <w:t xml:space="preserve"> </w:t>
+      </w:r>
+      <w:r>
+        <w:rPr>
+          <w:rFonts w:ascii="Times New Roman" w:eastAsia="Times New Roman" w:hAnsi="Times New Roman" w:cs="Times New Roman"/>
+          <w:color w:val="333333"/>
+          <w:sz w:val="26"/>
+          <w:szCs w:val="26"/>
+        </w:rPr>
+        <w:t>tên</w:t>
+      </w:r>
+    </w:p>
+    <w:p>
+      <w:pPr>
+        <w:spacing w:before="120" w:after="120" w:line="360" w:lineRule="auto"/>
+        <w:ind w:firstLine="720"/>
+        <w:rPr>
+          <w:rFonts w:ascii="Times New Roman" w:eastAsia="Times New Roman" w:hAnsi="Times New Roman" w:cs="Times New Roman"/>
+          <w:color w:val="333333"/>
+          <w:sz w:val="26"/>
+          <w:szCs w:val="26"/>
+        </w:rPr>
+      </w:pPr>
+      <w:r>
+        <w:rPr>
+          <w:rFonts w:ascii="Times New Roman" w:eastAsia="Times New Roman" w:hAnsi="Times New Roman" w:cs="Times New Roman"/>
+          <w:color w:val="333333"/>
+          <w:sz w:val="26"/>
+          <w:szCs w:val="26"/>
+        </w:rPr>
+        <w:t>+</w:t>
+      </w:r>
+      <w:r>
+        <w:rPr>
+          <w:rFonts w:ascii="Times New Roman" w:eastAsia="Times New Roman" w:hAnsi="Times New Roman" w:cs="Times New Roman"/>
+          <w:color w:val="333333"/>
+          <w:sz w:val="26"/>
+          <w:szCs w:val="26"/>
+        </w:rPr>
+        <w:t xml:space="preserve"> giá</w:t>
+      </w:r>
+    </w:p>
+    <w:p>
+      <w:pPr>
+        <w:spacing w:before="120" w:after="120" w:line="360" w:lineRule="auto"/>
+        <w:ind w:firstLine="720"/>
+        <w:rPr>
+          <w:rFonts w:ascii="Times New Roman" w:eastAsia="Times New Roman" w:hAnsi="Times New Roman" w:cs="Times New Roman"/>
+          <w:color w:val="333333"/>
+          <w:sz w:val="26"/>
+          <w:szCs w:val="26"/>
+        </w:rPr>
+      </w:pPr>
+      <w:r>
+        <w:rPr>
+          <w:rFonts w:ascii="Times New Roman" w:eastAsia="Times New Roman" w:hAnsi="Times New Roman" w:cs="Times New Roman"/>
+          <w:color w:val="333333"/>
+          <w:sz w:val="26"/>
+          <w:szCs w:val="26"/>
+        </w:rPr>
+        <w:t xml:space="preserve">+ </w:t>
+      </w:r>
+      <w:r>
+        <w:rPr>
+          <w:rFonts w:ascii="Times New Roman" w:eastAsia="Times New Roman" w:hAnsi="Times New Roman" w:cs="Times New Roman"/>
+          <w:color w:val="333333"/>
+          <w:sz w:val="26"/>
+          <w:szCs w:val="26"/>
+        </w:rPr>
+        <w:t>hình</w:t>
+      </w:r>
+      <w:r>
+        <w:rPr>
+          <w:rFonts w:ascii="Times New Roman" w:eastAsia="Times New Roman" w:hAnsi="Times New Roman" w:cs="Times New Roman"/>
+          <w:color w:val="333333"/>
+          <w:sz w:val="26"/>
+          <w:szCs w:val="26"/>
+        </w:rPr>
+        <w:t xml:space="preserve"> ảnh</w:t>
+      </w:r>
+    </w:p>
+    <w:p>
+      <w:pPr>
+        <w:spacing w:before="120" w:after="120" w:line="360" w:lineRule="auto"/>
+        <w:ind w:firstLine="720"/>
+        <w:rPr>
+          <w:rFonts w:ascii="Times New Roman" w:eastAsia="Times New Roman" w:hAnsi="Times New Roman" w:cs="Times New Roman"/>
+          <w:color w:val="333333"/>
+          <w:sz w:val="26"/>
+          <w:szCs w:val="26"/>
+        </w:rPr>
+      </w:pPr>
+      <w:r>
+        <w:rPr>
+          <w:rFonts w:ascii="Times New Roman" w:eastAsia="Times New Roman" w:hAnsi="Times New Roman" w:cs="Times New Roman"/>
+          <w:color w:val="333333"/>
+          <w:sz w:val="26"/>
+          <w:szCs w:val="26"/>
+        </w:rPr>
+        <w:t>+</w:t>
+      </w:r>
+      <w:r>
+        <w:rPr>
+          <w:rFonts w:ascii="Times New Roman" w:eastAsia="Times New Roman" w:hAnsi="Times New Roman" w:cs="Times New Roman"/>
+          <w:color w:val="333333"/>
+          <w:sz w:val="26"/>
+          <w:szCs w:val="26"/>
+        </w:rPr>
+        <w:t xml:space="preserve">thông tin </w:t>
+      </w:r>
+      <w:r>
+        <w:rPr>
+          <w:rFonts w:ascii="Times New Roman" w:eastAsia="Times New Roman" w:hAnsi="Times New Roman" w:cs="Times New Roman"/>
+          <w:color w:val="333333"/>
+          <w:sz w:val="26"/>
+          <w:szCs w:val="26"/>
+        </w:rPr>
+        <w:t xml:space="preserve"> mặt hàng</w:t>
       </w:r>
     </w:p>
     <w:p>
@@ -465,17 +618,7 @@
           <w:sz w:val="26"/>
           <w:szCs w:val="26"/>
         </w:rPr>
-        <w:t xml:space="preserve">Website chính là công cụ hỗ trợ thông tin trung gian hữu hiệu giữa nhà sản xuất và người tiêu dùng. Vì vậy đừng quên sử dụng website để tham khảo ý kiến khách hàng đối với sản phẩm. Khách hàng sẽ cảm thấy gần gũi hơn nếu website có thêm các tiện ích như: đánh giá sản phẩm, để lại ý kiến hoặc thắc mắc về sản phẩm, hay cảm nhận về dịch vụ giao hàng của công ty. Tạo diễn đàn trao đổi thông tin giữa khách hàng với nhau và kênh hỗ trợ trực tuyến về </w:t>
-      </w:r>
-      <w:r>
-        <w:rPr>
-          <w:rFonts w:ascii="Times New Roman" w:eastAsia="Times New Roman" w:hAnsi="Times New Roman" w:cs="Times New Roman"/>
-          <w:color w:val="333333"/>
-          <w:sz w:val="26"/>
-          <w:szCs w:val="26"/>
-        </w:rPr>
-        <w:lastRenderedPageBreak/>
-        <w:t>sản phẩm, cách mua hàng…. Những tiện ích này sẽ giúp người tiêu dùng tin cậy hơn với sản phẩm trên website. Và nếu có thể hãy tận dụng website thương mại mang nguồn thông tin bổ ích cho khách hàng về những vấn đề liên quan đến sản phẩm. Sự tiện lợi cùng với bổ ích sẽ giúp</w:t>
+        <w:t>Website chính là công cụ hỗ trợ thông tin trung gian hữu hiệu giữa nhà sản xuất và người tiêu dùng. Vì vậy đừng quên sử dụng website để tham khảo ý kiến khách hàng đối với sản phẩm. Khách hàng sẽ cảm thấy gần gũi hơn nếu website có thêm các tiện ích như: đánh giá sản phẩm, để lại ý kiến hoặc thắc mắc về sản phẩm, hay cảm nhận về dịch vụ giao hàng của công ty. Tạo diễn đàn trao đổi thông tin giữa khách hàng với nhau và kênh hỗ trợ trực tuyến về sản phẩm, cách mua hàng…. Những tiện ích này sẽ giúp người tiêu dùng tin cậy hơn với sản phẩm trên website. Và nếu có thể hãy tận dụng website thương mại mang nguồn thông tin bổ ích cho khách hàng về những vấn đề liên quan đến sản phẩm. Sự tiện lợi cùng với bổ ích sẽ giúp</w:t>
       </w:r>
       <w:r>
         <w:rPr>

</xml_diff>